<commit_message>
Bold date and unbold name in scroll
Manuscript name should not be bolded but in normal font. This will
result in unbolded manuscript name but bolded date
</commit_message>
<xml_diff>
--- a/Script Chart Tweeks.docx
+++ b/Script Chart Tweeks.docx
@@ -326,15 +326,34 @@
       <w:r>
         <w:t xml:space="preserve"> manuscript name but bolded date</w:t>
       </w:r>
+    </w:p>
+    <w:p>
+      <w:pPr>
+        <w:ind w:left="450" w:hanging="360"/>
+      </w:pPr>
+      <w:r>
+        <w:t xml:space="preserve">Here, too, the letters need to be in order of the </w:t>
+      </w:r>
+      <w:proofErr w:type="spellStart"/>
+      <w:r>
+        <w:t>Syriac</w:t>
+      </w:r>
+      <w:proofErr w:type="spellEnd"/>
+      <w:r>
+        <w:t xml:space="preserve"> alphabet (as in the interface). Right now they are displayed in the order of English so </w:t>
+      </w:r>
+      <w:proofErr w:type="spellStart"/>
+      <w:r>
+        <w:t>zay</w:t>
+      </w:r>
       <w:bookmarkStart w:id="0" w:name="_GoBack"/>
       <w:bookmarkEnd w:id="0"/>
-    </w:p>
-    <w:p>
-      <w:pPr>
-        <w:ind w:left="450" w:hanging="360"/>
-      </w:pPr>
-      <w:r>
-        <w:t xml:space="preserve">Here, too, the letters need to be in order of the </w:t>
+      <w:r>
+        <w:t>n</w:t>
+      </w:r>
+      <w:proofErr w:type="spellEnd"/>
+      <w:r>
+        <w:t xml:space="preserve"> is the last displayed even though Tau is the last in </w:t>
       </w:r>
       <w:proofErr w:type="spellStart"/>
       <w:r>
@@ -342,22 +361,6 @@
       </w:r>
       <w:proofErr w:type="spellEnd"/>
       <w:r>
-        <w:t xml:space="preserve"> alphabet (as in the interface). Right now they are displayed in the order of English so </w:t>
-      </w:r>
-      <w:proofErr w:type="spellStart"/>
-      <w:r>
-        <w:t>zayn</w:t>
-      </w:r>
-      <w:proofErr w:type="spellEnd"/>
-      <w:r>
-        <w:t xml:space="preserve"> is the last displayed even though Tau is the last in </w:t>
-      </w:r>
-      <w:proofErr w:type="spellStart"/>
-      <w:r>
-        <w:t>Syriac</w:t>
-      </w:r>
-      <w:proofErr w:type="spellEnd"/>
-      <w:r>
         <w:t>.</w:t>
       </w:r>
     </w:p>
@@ -366,6 +369,9 @@
         <w:ind w:left="450" w:hanging="360"/>
       </w:pPr>
       <w:r>
+        <w:rPr>
+          <w:highlight w:val="yellow"/>
+        </w:rPr>
         <w:t>When choose the “flow” layout the dates of the manuscripts should be in bold</w:t>
       </w:r>
     </w:p>

</xml_diff>

<commit_message>
Add margin to table columns
Each column should have a little bit of margin on each side
</commit_message>
<xml_diff>
--- a/Script Chart Tweeks.docx
+++ b/Script Chart Tweeks.docx
@@ -312,44 +312,53 @@
       <w:pPr>
         <w:ind w:left="450" w:hanging="360"/>
       </w:pPr>
-      <w:r>
-        <w:t>Manuscript name should not be bolded but in normal font</w:t>
-      </w:r>
-      <w:r>
-        <w:t xml:space="preserve">. This will result in </w:t>
-      </w:r>
-      <w:proofErr w:type="spellStart"/>
-      <w:r>
-        <w:t>unbolded</w:t>
-      </w:r>
-      <w:proofErr w:type="spellEnd"/>
-      <w:r>
-        <w:t xml:space="preserve"> manuscript name but bolded date</w:t>
-      </w:r>
-    </w:p>
-    <w:p>
-      <w:pPr>
-        <w:ind w:left="450" w:hanging="360"/>
-      </w:pPr>
-      <w:r>
-        <w:t xml:space="preserve">Here, too, the letters need to be in order of the </w:t>
-      </w:r>
-      <w:proofErr w:type="spellStart"/>
-      <w:r>
-        <w:t>Syriac</w:t>
-      </w:r>
-      <w:proofErr w:type="spellEnd"/>
-      <w:r>
-        <w:t xml:space="preserve"> alphabet (as in the interface). Right now they are displayed in the order of English so </w:t>
-      </w:r>
-      <w:proofErr w:type="spellStart"/>
-      <w:r>
-        <w:t>zay</w:t>
-      </w:r>
       <w:bookmarkStart w:id="0" w:name="_GoBack"/>
       <w:bookmarkEnd w:id="0"/>
       <w:r>
-        <w:t>n</w:t>
+        <w:rPr>
+          <w:highlight w:val="yellow"/>
+        </w:rPr>
+        <w:t>Manuscript name should not be bolded but in normal font</w:t>
+      </w:r>
+      <w:r>
+        <w:rPr>
+          <w:highlight w:val="yellow"/>
+        </w:rPr>
+        <w:t xml:space="preserve">. This will result in </w:t>
+      </w:r>
+      <w:proofErr w:type="spellStart"/>
+      <w:r>
+        <w:rPr>
+          <w:highlight w:val="yellow"/>
+        </w:rPr>
+        <w:t>unbolded</w:t>
+      </w:r>
+      <w:proofErr w:type="spellEnd"/>
+      <w:r>
+        <w:rPr>
+          <w:highlight w:val="yellow"/>
+        </w:rPr>
+        <w:t xml:space="preserve"> manuscript name but bolded date</w:t>
+      </w:r>
+    </w:p>
+    <w:p>
+      <w:pPr>
+        <w:ind w:left="450" w:hanging="360"/>
+      </w:pPr>
+      <w:r>
+        <w:t xml:space="preserve">Here, too, the letters need to be in order of the </w:t>
+      </w:r>
+      <w:proofErr w:type="spellStart"/>
+      <w:r>
+        <w:t>Syriac</w:t>
+      </w:r>
+      <w:proofErr w:type="spellEnd"/>
+      <w:r>
+        <w:t xml:space="preserve"> alphabet (as in the interface). Right now they are displayed in the order of English so </w:t>
+      </w:r>
+      <w:proofErr w:type="spellStart"/>
+      <w:r>
+        <w:t>zayn</w:t>
       </w:r>
       <w:proofErr w:type="spellEnd"/>
       <w:r>

</xml_diff>

<commit_message>
Syriac order rather than English Order
Choose letter list needs to be in order of Syriac alphabet (if you go
to the interface and choose mark manuscript, that pull-down menu is in
the proper order)
Here, too, the letters need to be in order of the Syriac alphabet (as
in the interface). Right now they are displayed in the order of English
so zayn is the last displayed even though Tau is the last in Syriac
</commit_message>
<xml_diff>
--- a/Script Chart Tweeks.docx
+++ b/Script Chart Tweeks.docx
@@ -83,14 +83,23 @@
         <w:ind w:left="450" w:hanging="360"/>
       </w:pPr>
       <w:r>
+        <w:rPr>
+          <w:highlight w:val="yellow"/>
+        </w:rPr>
         <w:t xml:space="preserve">Choose letter list needs to be in order of </w:t>
       </w:r>
       <w:proofErr w:type="spellStart"/>
       <w:r>
+        <w:rPr>
+          <w:highlight w:val="yellow"/>
+        </w:rPr>
         <w:t>Syriac</w:t>
       </w:r>
       <w:proofErr w:type="spellEnd"/>
       <w:r>
+        <w:rPr>
+          <w:highlight w:val="yellow"/>
+        </w:rPr>
         <w:t xml:space="preserve"> alphabet (if you go to the interface and choose mark manuscript, that pull-down menu is in the proper order)</w:t>
       </w:r>
     </w:p>
@@ -118,203 +127,218 @@
         <w:ind w:left="450" w:hanging="360"/>
       </w:pPr>
       <w:r>
-        <w:t xml:space="preserve">Need to differentiate between an image not being available and a manuscript not having a given letter type. That is right now if the database doesn’t have an image for a given letter the script chart says “image not available.” But in many cases it’s not that the “image” isn’t available, but that the manuscript doesn’t itself use that form of a letter. For example, many manuscripts use an angular </w:t>
-      </w:r>
-      <w:proofErr w:type="spellStart"/>
-      <w:r>
-        <w:t>alaph</w:t>
-      </w:r>
-      <w:proofErr w:type="spellEnd"/>
-      <w:r>
-        <w:t xml:space="preserve"> but not a round </w:t>
-      </w:r>
-      <w:proofErr w:type="spellStart"/>
-      <w:r>
-        <w:t>alaph</w:t>
-      </w:r>
-      <w:proofErr w:type="spellEnd"/>
-      <w:r>
-        <w:t xml:space="preserve">. Right now for those manuscripts the script chart displays the angular </w:t>
-      </w:r>
-      <w:proofErr w:type="spellStart"/>
-      <w:r>
-        <w:t>alaph</w:t>
-      </w:r>
-      <w:proofErr w:type="spellEnd"/>
-      <w:r>
-        <w:t xml:space="preserve"> but for the round </w:t>
-      </w:r>
-      <w:proofErr w:type="spellStart"/>
-      <w:r>
-        <w:t>alaph</w:t>
-      </w:r>
-      <w:proofErr w:type="spellEnd"/>
-      <w:r>
-        <w:t xml:space="preserve"> says “image not available.” Instead it should display the angular </w:t>
-      </w:r>
-      <w:proofErr w:type="spellStart"/>
-      <w:r>
-        <w:t>alaph</w:t>
-      </w:r>
-      <w:proofErr w:type="spellEnd"/>
-      <w:r>
-        <w:t xml:space="preserve"> and for the round </w:t>
-      </w:r>
-      <w:proofErr w:type="spellStart"/>
-      <w:r>
-        <w:t>alaph</w:t>
-      </w:r>
-      <w:proofErr w:type="spellEnd"/>
-      <w:r>
-        <w:t xml:space="preserve"> simply have a “</w:t>
-      </w:r>
-      <w:proofErr w:type="gramStart"/>
-      <w:r>
-        <w:t>—“ to</w:t>
-      </w:r>
-      <w:proofErr w:type="gramEnd"/>
-      <w:r>
-        <w:t xml:space="preserve"> show that scribe doesn’t use that form. I think the easiest way to do this is in the following cases—</w:t>
-      </w:r>
-      <w:proofErr w:type="spellStart"/>
-      <w:r>
-        <w:t>alaph</w:t>
-      </w:r>
-      <w:proofErr w:type="spellEnd"/>
-      <w:r>
-        <w:t xml:space="preserve">, </w:t>
-      </w:r>
-      <w:proofErr w:type="spellStart"/>
-      <w:r>
-        <w:t>daleth</w:t>
-      </w:r>
-      <w:proofErr w:type="spellEnd"/>
-      <w:r>
-        <w:t xml:space="preserve">, heh, </w:t>
-      </w:r>
-      <w:proofErr w:type="spellStart"/>
-      <w:r>
-        <w:t>rish</w:t>
-      </w:r>
-      <w:proofErr w:type="spellEnd"/>
-      <w:r>
-        <w:t xml:space="preserve">, final </w:t>
-      </w:r>
-      <w:proofErr w:type="spellStart"/>
-      <w:r>
-        <w:t>lamad</w:t>
-      </w:r>
-      <w:proofErr w:type="spellEnd"/>
-      <w:r>
-        <w:t xml:space="preserve">, final </w:t>
-      </w:r>
-      <w:proofErr w:type="spellStart"/>
-      <w:r>
-        <w:t>ayn</w:t>
-      </w:r>
-      <w:proofErr w:type="spellEnd"/>
-      <w:r>
-        <w:t xml:space="preserve">—there are two possibilities angular or round. If a given manuscript has in the database is missing one of these forms (e.g. round </w:t>
-      </w:r>
-      <w:proofErr w:type="spellStart"/>
-      <w:r>
-        <w:t>alaph</w:t>
-      </w:r>
-      <w:proofErr w:type="spellEnd"/>
-      <w:r>
-        <w:t xml:space="preserve">) the system should first check to see if it has the other form (angular </w:t>
-      </w:r>
-      <w:proofErr w:type="spellStart"/>
-      <w:r>
-        <w:t>alaph</w:t>
-      </w:r>
-      <w:proofErr w:type="spellEnd"/>
-      <w:r>
-        <w:t>). If so, for the missing form it should give a “</w:t>
-      </w:r>
-      <w:proofErr w:type="gramStart"/>
-      <w:r>
-        <w:t>—“ instead</w:t>
-      </w:r>
-      <w:proofErr w:type="gramEnd"/>
-      <w:r>
-        <w:t xml:space="preserve"> of “image not available.” If it has neither form than indeed a mistake has been made in data entry and “image not available” makes sense. The final case is the taw which has three possibilities. If a manuscript includes any of these three but not one or two of the others, here too “</w:t>
-      </w:r>
-      <w:proofErr w:type="gramStart"/>
-      <w:r>
-        <w:t>—“ should</w:t>
-      </w:r>
-      <w:proofErr w:type="gramEnd"/>
-      <w:r>
-        <w:t xml:space="preserve"> be used.</w:t>
-      </w:r>
-    </w:p>
-    <w:p>
-      <w:pPr>
-        <w:ind w:left="450" w:hanging="360"/>
-      </w:pPr>
-      <w:r>
-        <w:t xml:space="preserve">Heights of image need to be consistent (e.g. round </w:t>
-      </w:r>
-      <w:proofErr w:type="spellStart"/>
-      <w:r>
-        <w:t>alaph</w:t>
-      </w:r>
-      <w:proofErr w:type="spellEnd"/>
-      <w:r>
-        <w:t xml:space="preserve"> and </w:t>
-      </w:r>
-      <w:proofErr w:type="spellStart"/>
-      <w:r>
-        <w:t>lamad</w:t>
-      </w:r>
-      <w:proofErr w:type="spellEnd"/>
-      <w:r>
-        <w:t xml:space="preserve"> are right now huge in comparison to other letters and make the chart look funny)</w:t>
-      </w:r>
-    </w:p>
-    <w:p>
-      <w:pPr>
-        <w:ind w:left="450" w:hanging="360"/>
-      </w:pPr>
-      <w:r>
-        <w:t>Scroll bars on the chart disappear when there are more than a few rows of letters which means one can’t scroll through when you’ve chosen to compare multiple letters</w:t>
-      </w:r>
-    </w:p>
-    <w:p>
-      <w:pPr>
-        <w:ind w:left="450" w:hanging="360"/>
-      </w:pPr>
-      <w:r>
-        <w:t>Headings need to be floating headings</w:t>
-      </w:r>
-      <w:r>
-        <w:t xml:space="preserve"> so when one scrolls down the page one can still see the original manuscript headings and not lose them or have to keep scrolling up and down</w:t>
-      </w:r>
-    </w:p>
-    <w:p>
-      <w:pPr>
-        <w:ind w:left="450" w:hanging="360"/>
-      </w:pPr>
-      <w:r>
-        <w:t>Column width should be even throughout</w:t>
-      </w:r>
-    </w:p>
-    <w:p>
-      <w:pPr>
-        <w:ind w:left="450" w:hanging="360"/>
-      </w:pPr>
-      <w:r>
-        <w:t>Each column should have a little bit of margin on each side</w:t>
-      </w:r>
-    </w:p>
-    <w:p>
-      <w:pPr>
-        <w:ind w:left="450" w:hanging="360"/>
-      </w:pPr>
+        <w:t>Need to differentiate bet</w:t>
+      </w:r>
       <w:bookmarkStart w:id="0" w:name="_GoBack"/>
       <w:bookmarkEnd w:id="0"/>
       <w:r>
+        <w:t xml:space="preserve">ween an image not being available and a manuscript not having a given letter type. That is right now if the database doesn’t have an image for a given letter the script chart says “image not available.” But in many cases it’s not that the “image” isn’t available, but that the manuscript doesn’t itself use that form of a letter. For example, many manuscripts use an angular </w:t>
+      </w:r>
+      <w:proofErr w:type="spellStart"/>
+      <w:r>
+        <w:t>alaph</w:t>
+      </w:r>
+      <w:proofErr w:type="spellEnd"/>
+      <w:r>
+        <w:t xml:space="preserve"> but not a round </w:t>
+      </w:r>
+      <w:proofErr w:type="spellStart"/>
+      <w:r>
+        <w:t>alaph</w:t>
+      </w:r>
+      <w:proofErr w:type="spellEnd"/>
+      <w:r>
+        <w:t xml:space="preserve">. Right now for those manuscripts the script chart displays the angular </w:t>
+      </w:r>
+      <w:proofErr w:type="spellStart"/>
+      <w:r>
+        <w:t>alaph</w:t>
+      </w:r>
+      <w:proofErr w:type="spellEnd"/>
+      <w:r>
+        <w:t xml:space="preserve"> but for the round </w:t>
+      </w:r>
+      <w:proofErr w:type="spellStart"/>
+      <w:r>
+        <w:t>alaph</w:t>
+      </w:r>
+      <w:proofErr w:type="spellEnd"/>
+      <w:r>
+        <w:t xml:space="preserve"> says “image not available.” Instead it should display the angular </w:t>
+      </w:r>
+      <w:proofErr w:type="spellStart"/>
+      <w:r>
+        <w:t>alaph</w:t>
+      </w:r>
+      <w:proofErr w:type="spellEnd"/>
+      <w:r>
+        <w:t xml:space="preserve"> and for the round </w:t>
+      </w:r>
+      <w:proofErr w:type="spellStart"/>
+      <w:r>
+        <w:t>alaph</w:t>
+      </w:r>
+      <w:proofErr w:type="spellEnd"/>
+      <w:r>
+        <w:t xml:space="preserve"> simply have a “</w:t>
+      </w:r>
+      <w:proofErr w:type="gramStart"/>
+      <w:r>
+        <w:t>—“ to</w:t>
+      </w:r>
+      <w:proofErr w:type="gramEnd"/>
+      <w:r>
+        <w:t xml:space="preserve"> show that scribe doesn’t use that form. I think the easiest way to do this is in the following cases—</w:t>
+      </w:r>
+      <w:proofErr w:type="spellStart"/>
+      <w:r>
+        <w:t>alaph</w:t>
+      </w:r>
+      <w:proofErr w:type="spellEnd"/>
+      <w:r>
+        <w:t xml:space="preserve">, </w:t>
+      </w:r>
+      <w:proofErr w:type="spellStart"/>
+      <w:r>
+        <w:t>daleth</w:t>
+      </w:r>
+      <w:proofErr w:type="spellEnd"/>
+      <w:r>
+        <w:t xml:space="preserve">, heh, </w:t>
+      </w:r>
+      <w:proofErr w:type="spellStart"/>
+      <w:r>
+        <w:t>rish</w:t>
+      </w:r>
+      <w:proofErr w:type="spellEnd"/>
+      <w:r>
+        <w:t xml:space="preserve">, final </w:t>
+      </w:r>
+      <w:proofErr w:type="spellStart"/>
+      <w:r>
+        <w:t>lamad</w:t>
+      </w:r>
+      <w:proofErr w:type="spellEnd"/>
+      <w:r>
+        <w:t xml:space="preserve">, final </w:t>
+      </w:r>
+      <w:proofErr w:type="spellStart"/>
+      <w:r>
+        <w:t>ayn</w:t>
+      </w:r>
+      <w:proofErr w:type="spellEnd"/>
+      <w:r>
+        <w:t xml:space="preserve">—there are two possibilities angular or round. If a given manuscript has in the database is missing one of these forms (e.g. round </w:t>
+      </w:r>
+      <w:proofErr w:type="spellStart"/>
+      <w:r>
+        <w:t>alaph</w:t>
+      </w:r>
+      <w:proofErr w:type="spellEnd"/>
+      <w:r>
+        <w:t xml:space="preserve">) the system should first check to see if it has the other form (angular </w:t>
+      </w:r>
+      <w:proofErr w:type="spellStart"/>
+      <w:r>
+        <w:t>alaph</w:t>
+      </w:r>
+      <w:proofErr w:type="spellEnd"/>
+      <w:r>
+        <w:t>). If so, for the missing form it should give a “</w:t>
+      </w:r>
+      <w:proofErr w:type="gramStart"/>
+      <w:r>
+        <w:t>—“ instead</w:t>
+      </w:r>
+      <w:proofErr w:type="gramEnd"/>
+      <w:r>
+        <w:t xml:space="preserve"> of “image not available.” If it has neither form than indeed a mistake has been made in data entry and “image not available” makes sense. The final case is the taw which has three possibilities. If a manuscript includes any of these three but not one or two of the others, here too “</w:t>
+      </w:r>
+      <w:proofErr w:type="gramStart"/>
+      <w:r>
+        <w:t>—“ should</w:t>
+      </w:r>
+      <w:proofErr w:type="gramEnd"/>
+      <w:r>
+        <w:t xml:space="preserve"> be used.</w:t>
+      </w:r>
+    </w:p>
+    <w:p>
+      <w:pPr>
+        <w:ind w:left="450" w:hanging="360"/>
+      </w:pPr>
+      <w:r>
+        <w:t xml:space="preserve">Heights of image need to be consistent (e.g. round </w:t>
+      </w:r>
+      <w:proofErr w:type="spellStart"/>
+      <w:r>
+        <w:t>alaph</w:t>
+      </w:r>
+      <w:proofErr w:type="spellEnd"/>
+      <w:r>
+        <w:t xml:space="preserve"> and </w:t>
+      </w:r>
+      <w:proofErr w:type="spellStart"/>
+      <w:r>
+        <w:t>lamad</w:t>
+      </w:r>
+      <w:proofErr w:type="spellEnd"/>
+      <w:r>
+        <w:t xml:space="preserve"> are right now huge in comparison to other letters and make the chart look funny)</w:t>
+      </w:r>
+    </w:p>
+    <w:p>
+      <w:pPr>
+        <w:ind w:left="450" w:hanging="360"/>
+        <w:rPr>
+          <w:color w:val="FF0000"/>
+        </w:rPr>
+      </w:pPr>
+      <w:r>
+        <w:rPr>
+          <w:color w:val="FF0000"/>
+        </w:rPr>
+        <w:t>Scroll bars on the chart disappear when there are more than a few rows of letters which means one can’t scroll through when you’ve chosen to compare multiple letters</w:t>
+      </w:r>
+    </w:p>
+    <w:p>
+      <w:pPr>
+        <w:ind w:left="450" w:hanging="360"/>
+      </w:pPr>
+      <w:r>
+        <w:t>Headings need to be floating headings</w:t>
+      </w:r>
+      <w:r>
+        <w:t xml:space="preserve"> so when one scrolls down the page one can still see the original manuscript headings and not lose them or have to keep scrolling up and down</w:t>
+      </w:r>
+    </w:p>
+    <w:p>
+      <w:pPr>
+        <w:ind w:left="450" w:hanging="360"/>
+      </w:pPr>
+      <w:r>
+        <w:rPr>
+          <w:highlight w:val="yellow"/>
+        </w:rPr>
+        <w:t>Column width should be even throughout</w:t>
+      </w:r>
+    </w:p>
+    <w:p>
+      <w:pPr>
+        <w:ind w:left="450" w:hanging="360"/>
+      </w:pPr>
+      <w:r>
+        <w:rPr>
+          <w:highlight w:val="yellow"/>
+        </w:rPr>
+        <w:t>Each column should have a little bit of margin on each side</w:t>
+      </w:r>
+    </w:p>
+    <w:p>
+      <w:pPr>
+        <w:ind w:left="450" w:hanging="360"/>
+      </w:pPr>
+      <w:r>
         <w:rPr>
           <w:highlight w:val="yellow"/>
         </w:rPr>
@@ -346,30 +370,51 @@
         <w:ind w:left="450" w:hanging="360"/>
       </w:pPr>
       <w:r>
+        <w:rPr>
+          <w:highlight w:val="yellow"/>
+        </w:rPr>
         <w:t xml:space="preserve">Here, too, the letters need to be in order of the </w:t>
       </w:r>
       <w:proofErr w:type="spellStart"/>
       <w:r>
+        <w:rPr>
+          <w:highlight w:val="yellow"/>
+        </w:rPr>
         <w:t>Syriac</w:t>
       </w:r>
       <w:proofErr w:type="spellEnd"/>
       <w:r>
+        <w:rPr>
+          <w:highlight w:val="yellow"/>
+        </w:rPr>
         <w:t xml:space="preserve"> alphabet (as in the interface). Right now they are displayed in the order of English so </w:t>
       </w:r>
       <w:proofErr w:type="spellStart"/>
       <w:r>
+        <w:rPr>
+          <w:highlight w:val="yellow"/>
+        </w:rPr>
         <w:t>zayn</w:t>
       </w:r>
       <w:proofErr w:type="spellEnd"/>
       <w:r>
+        <w:rPr>
+          <w:highlight w:val="yellow"/>
+        </w:rPr>
         <w:t xml:space="preserve"> is the last displayed even though Tau is the last in </w:t>
       </w:r>
       <w:proofErr w:type="spellStart"/>
       <w:r>
+        <w:rPr>
+          <w:highlight w:val="yellow"/>
+        </w:rPr>
         <w:t>Syriac</w:t>
       </w:r>
       <w:proofErr w:type="spellEnd"/>
       <w:r>
+        <w:rPr>
+          <w:highlight w:val="yellow"/>
+        </w:rPr>
         <w:t>.</w:t>
       </w:r>
     </w:p>

</xml_diff>

<commit_message>
Tested Fix-sized cell and letter name in center
100x120
</commit_message>
<xml_diff>
--- a/Script Chart Tweeks.docx
+++ b/Script Chart Tweeks.docx
@@ -127,12 +127,148 @@
         <w:ind w:left="450" w:hanging="360"/>
       </w:pPr>
       <w:r>
-        <w:t>Need to differentiate bet</w:t>
+        <w:t xml:space="preserve">Need to differentiate between an image not being available and a manuscript not having a given letter type. That is right now if the database doesn’t have an image for a given letter the script chart says “image not available.” But in many cases it’s not that the “image” isn’t available, but that the manuscript doesn’t itself use that form of a letter. For example, many manuscripts use an angular </w:t>
+      </w:r>
+      <w:proofErr w:type="spellStart"/>
+      <w:r>
+        <w:t>alaph</w:t>
+      </w:r>
+      <w:proofErr w:type="spellEnd"/>
+      <w:r>
+        <w:t xml:space="preserve"> but not a round </w:t>
+      </w:r>
+      <w:proofErr w:type="spellStart"/>
+      <w:r>
+        <w:t>alaph</w:t>
+      </w:r>
+      <w:proofErr w:type="spellEnd"/>
+      <w:r>
+        <w:t xml:space="preserve">. Right now for those manuscripts the script chart displays the angular </w:t>
+      </w:r>
+      <w:proofErr w:type="spellStart"/>
+      <w:r>
+        <w:t>alaph</w:t>
+      </w:r>
+      <w:proofErr w:type="spellEnd"/>
+      <w:r>
+        <w:t xml:space="preserve"> but for the round </w:t>
+      </w:r>
+      <w:proofErr w:type="spellStart"/>
+      <w:r>
+        <w:t>alaph</w:t>
+      </w:r>
+      <w:proofErr w:type="spellEnd"/>
+      <w:r>
+        <w:t xml:space="preserve"> says “image not available.” Instead it should display the angular </w:t>
+      </w:r>
+      <w:proofErr w:type="spellStart"/>
+      <w:r>
+        <w:t>alaph</w:t>
+      </w:r>
+      <w:proofErr w:type="spellEnd"/>
+      <w:r>
+        <w:t xml:space="preserve"> and for the round </w:t>
+      </w:r>
+      <w:proofErr w:type="spellStart"/>
+      <w:r>
+        <w:t>alaph</w:t>
+      </w:r>
+      <w:proofErr w:type="spellEnd"/>
+      <w:r>
+        <w:t xml:space="preserve"> simply have a “</w:t>
+      </w:r>
+      <w:proofErr w:type="gramStart"/>
+      <w:r>
+        <w:t>—“ to</w:t>
+      </w:r>
+      <w:proofErr w:type="gramEnd"/>
+      <w:r>
+        <w:t xml:space="preserve"> show that scribe doesn’t use that form. I think the easiest way to do this is in the following cases—</w:t>
+      </w:r>
+      <w:proofErr w:type="spellStart"/>
+      <w:r>
+        <w:t>alaph</w:t>
+      </w:r>
+      <w:proofErr w:type="spellEnd"/>
+      <w:r>
+        <w:t xml:space="preserve">, </w:t>
+      </w:r>
+      <w:proofErr w:type="spellStart"/>
+      <w:r>
+        <w:t>daleth</w:t>
+      </w:r>
+      <w:proofErr w:type="spellEnd"/>
+      <w:r>
+        <w:t xml:space="preserve">, heh, </w:t>
+      </w:r>
+      <w:proofErr w:type="spellStart"/>
+      <w:r>
+        <w:t>rish</w:t>
+      </w:r>
+      <w:proofErr w:type="spellEnd"/>
+      <w:r>
+        <w:t xml:space="preserve">, final </w:t>
+      </w:r>
+      <w:proofErr w:type="spellStart"/>
+      <w:r>
+        <w:t>lamad</w:t>
+      </w:r>
+      <w:proofErr w:type="spellEnd"/>
+      <w:r>
+        <w:t xml:space="preserve">, final </w:t>
+      </w:r>
+      <w:proofErr w:type="spellStart"/>
+      <w:r>
+        <w:t>ayn</w:t>
+      </w:r>
+      <w:proofErr w:type="spellEnd"/>
+      <w:r>
+        <w:t xml:space="preserve">—there are two possibilities angular or round. If a given manuscript has in the database is missing one of these forms (e.g. round </w:t>
+      </w:r>
+      <w:proofErr w:type="spellStart"/>
+      <w:r>
+        <w:t>alaph</w:t>
+      </w:r>
+      <w:proofErr w:type="spellEnd"/>
+      <w:r>
+        <w:t xml:space="preserve">) the system should first check to see if it has the other form (angular </w:t>
+      </w:r>
+      <w:proofErr w:type="spellStart"/>
+      <w:r>
+        <w:t>alaph</w:t>
+      </w:r>
+      <w:proofErr w:type="spellEnd"/>
+      <w:r>
+        <w:t>). If so, for the missing form it should give a “</w:t>
+      </w:r>
+      <w:proofErr w:type="gramStart"/>
+      <w:r>
+        <w:t>—“ instead</w:t>
+      </w:r>
+      <w:proofErr w:type="gramEnd"/>
+      <w:r>
+        <w:t xml:space="preserve"> of “image not available.” If it has neither form than indeed a mistake has been made in data entry and “image not available” makes sense. The final case is the taw which has three possibilities. If a manuscript includes any of these three but not one or two of the others, here too “</w:t>
+      </w:r>
+      <w:proofErr w:type="gramStart"/>
+      <w:r>
+        <w:t>—“ should</w:t>
+      </w:r>
+      <w:proofErr w:type="gramEnd"/>
+      <w:r>
+        <w:t xml:space="preserve"> be used.</w:t>
+      </w:r>
+    </w:p>
+    <w:p>
+      <w:pPr>
+        <w:ind w:left="450" w:hanging="360"/>
+      </w:pPr>
+      <w:r>
+        <w:t>Heights of image need to be consistent (e</w:t>
       </w:r>
       <w:bookmarkStart w:id="0" w:name="_GoBack"/>
       <w:bookmarkEnd w:id="0"/>
       <w:r>
-        <w:t xml:space="preserve">ween an image not being available and a manuscript not having a given letter type. That is right now if the database doesn’t have an image for a given letter the script chart says “image not available.” But in many cases it’s not that the “image” isn’t available, but that the manuscript doesn’t itself use that form of a letter. For example, many manuscripts use an angular </w:t>
+        <w:t xml:space="preserve">.g. round </w:t>
       </w:r>
       <w:proofErr w:type="spellStart"/>
       <w:r>
@@ -140,79 +276,7 @@
       </w:r>
       <w:proofErr w:type="spellEnd"/>
       <w:r>
-        <w:t xml:space="preserve"> but not a round </w:t>
-      </w:r>
-      <w:proofErr w:type="spellStart"/>
-      <w:r>
-        <w:t>alaph</w:t>
-      </w:r>
-      <w:proofErr w:type="spellEnd"/>
-      <w:r>
-        <w:t xml:space="preserve">. Right now for those manuscripts the script chart displays the angular </w:t>
-      </w:r>
-      <w:proofErr w:type="spellStart"/>
-      <w:r>
-        <w:t>alaph</w:t>
-      </w:r>
-      <w:proofErr w:type="spellEnd"/>
-      <w:r>
-        <w:t xml:space="preserve"> but for the round </w:t>
-      </w:r>
-      <w:proofErr w:type="spellStart"/>
-      <w:r>
-        <w:t>alaph</w:t>
-      </w:r>
-      <w:proofErr w:type="spellEnd"/>
-      <w:r>
-        <w:t xml:space="preserve"> says “image not available.” Instead it should display the angular </w:t>
-      </w:r>
-      <w:proofErr w:type="spellStart"/>
-      <w:r>
-        <w:t>alaph</w:t>
-      </w:r>
-      <w:proofErr w:type="spellEnd"/>
-      <w:r>
-        <w:t xml:space="preserve"> and for the round </w:t>
-      </w:r>
-      <w:proofErr w:type="spellStart"/>
-      <w:r>
-        <w:t>alaph</w:t>
-      </w:r>
-      <w:proofErr w:type="spellEnd"/>
-      <w:r>
-        <w:t xml:space="preserve"> simply have a “</w:t>
-      </w:r>
-      <w:proofErr w:type="gramStart"/>
-      <w:r>
-        <w:t>—“ to</w:t>
-      </w:r>
-      <w:proofErr w:type="gramEnd"/>
-      <w:r>
-        <w:t xml:space="preserve"> show that scribe doesn’t use that form. I think the easiest way to do this is in the following cases—</w:t>
-      </w:r>
-      <w:proofErr w:type="spellStart"/>
-      <w:r>
-        <w:t>alaph</w:t>
-      </w:r>
-      <w:proofErr w:type="spellEnd"/>
-      <w:r>
-        <w:t xml:space="preserve">, </w:t>
-      </w:r>
-      <w:proofErr w:type="spellStart"/>
-      <w:r>
-        <w:t>daleth</w:t>
-      </w:r>
-      <w:proofErr w:type="spellEnd"/>
-      <w:r>
-        <w:t xml:space="preserve">, heh, </w:t>
-      </w:r>
-      <w:proofErr w:type="spellStart"/>
-      <w:r>
-        <w:t>rish</w:t>
-      </w:r>
-      <w:proofErr w:type="spellEnd"/>
-      <w:r>
-        <w:t xml:space="preserve">, final </w:t>
+        <w:t xml:space="preserve"> and </w:t>
       </w:r>
       <w:proofErr w:type="spellStart"/>
       <w:r>
@@ -220,70 +284,6 @@
       </w:r>
       <w:proofErr w:type="spellEnd"/>
       <w:r>
-        <w:t xml:space="preserve">, final </w:t>
-      </w:r>
-      <w:proofErr w:type="spellStart"/>
-      <w:r>
-        <w:t>ayn</w:t>
-      </w:r>
-      <w:proofErr w:type="spellEnd"/>
-      <w:r>
-        <w:t xml:space="preserve">—there are two possibilities angular or round. If a given manuscript has in the database is missing one of these forms (e.g. round </w:t>
-      </w:r>
-      <w:proofErr w:type="spellStart"/>
-      <w:r>
-        <w:t>alaph</w:t>
-      </w:r>
-      <w:proofErr w:type="spellEnd"/>
-      <w:r>
-        <w:t xml:space="preserve">) the system should first check to see if it has the other form (angular </w:t>
-      </w:r>
-      <w:proofErr w:type="spellStart"/>
-      <w:r>
-        <w:t>alaph</w:t>
-      </w:r>
-      <w:proofErr w:type="spellEnd"/>
-      <w:r>
-        <w:t>). If so, for the missing form it should give a “</w:t>
-      </w:r>
-      <w:proofErr w:type="gramStart"/>
-      <w:r>
-        <w:t>—“ instead</w:t>
-      </w:r>
-      <w:proofErr w:type="gramEnd"/>
-      <w:r>
-        <w:t xml:space="preserve"> of “image not available.” If it has neither form than indeed a mistake has been made in data entry and “image not available” makes sense. The final case is the taw which has three possibilities. If a manuscript includes any of these three but not one or two of the others, here too “</w:t>
-      </w:r>
-      <w:proofErr w:type="gramStart"/>
-      <w:r>
-        <w:t>—“ should</w:t>
-      </w:r>
-      <w:proofErr w:type="gramEnd"/>
-      <w:r>
-        <w:t xml:space="preserve"> be used.</w:t>
-      </w:r>
-    </w:p>
-    <w:p>
-      <w:pPr>
-        <w:ind w:left="450" w:hanging="360"/>
-      </w:pPr>
-      <w:r>
-        <w:t xml:space="preserve">Heights of image need to be consistent (e.g. round </w:t>
-      </w:r>
-      <w:proofErr w:type="spellStart"/>
-      <w:r>
-        <w:t>alaph</w:t>
-      </w:r>
-      <w:proofErr w:type="spellEnd"/>
-      <w:r>
-        <w:t xml:space="preserve"> and </w:t>
-      </w:r>
-      <w:proofErr w:type="spellStart"/>
-      <w:r>
-        <w:t>lamad</w:t>
-      </w:r>
-      <w:proofErr w:type="spellEnd"/>
-      <w:r>
         <w:t xml:space="preserve"> are right now huge in comparison to other letters and make the chart look funny)</w:t>
       </w:r>
     </w:p>
@@ -306,9 +306,15 @@
         <w:ind w:left="450" w:hanging="360"/>
       </w:pPr>
       <w:r>
+        <w:rPr>
+          <w:highlight w:val="yellow"/>
+        </w:rPr>
         <w:t>Headings need to be floating headings</w:t>
       </w:r>
       <w:r>
+        <w:rPr>
+          <w:highlight w:val="yellow"/>
+        </w:rPr>
         <w:t xml:space="preserve"> so when one scrolls down the page one can still see the original manuscript headings and not lose them or have to keep scrolling up and down</w:t>
       </w:r>
     </w:p>

</xml_diff>